<commit_message>
Added message to UML file
</commit_message>
<xml_diff>
--- a/UMLDiagram.docx
+++ b/UMLDiagram.docx
@@ -6,8 +6,6 @@
       <w:pPr>
         <w:spacing w:after="44"/>
       </w:pPr>
-      <w:bookmarkStart w:id="0" w:name="_GoBack"/>
-      <w:bookmarkEnd w:id="0"/>
       <w:r>
         <w:rPr>
           <w:noProof/>
@@ -176,7 +174,7 @@
                           <pic:cNvPicPr/>
                         </pic:nvPicPr>
                         <pic:blipFill>
-                          <a:blip r:embed="rId4"/>
+                          <a:blip r:embed="rId6"/>
                           <a:stretch>
                             <a:fillRect/>
                           </a:stretch>
@@ -375,7 +373,7 @@
                   <o:lock v:ext="edit" aspectratio="t"/>
                 </v:shapetype>
                 <v:shape id="Picture 8" o:spid="_x0000_s1028" type="#_x0000_t75" style="position:absolute;left:-2836;top:-8805;width:59435;height:53803;visibility:visible;mso-wrap-style:square" o:gfxdata="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">
-                  <v:imagedata r:id="rId5" o:title=""/>
+                  <v:imagedata r:id="rId7" o:title=""/>
                 </v:shape>
                 <v:rect id="Rectangle 12" o:spid="_x0000_s1029" style="position:absolute;left:48734;top:30040;width:519;height:2079;visibility:visible;mso-wrap-style:square;v-text-anchor:top" o:gfxdata="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" filled="f" stroked="f">
                   <v:textbox inset="0,0,0,0">
@@ -453,23 +451,150 @@
           </mc:Fallback>
         </mc:AlternateContent>
       </w:r>
-    </w:p>
-    <w:p>
-      <w:pPr>
-        <w:spacing w:after="0"/>
-        <w:jc w:val="both"/>
-      </w:pPr>
       <w:r>
         <w:t xml:space="preserve"> </w:t>
       </w:r>
     </w:p>
     <w:sectPr>
+      <w:headerReference w:type="even" r:id="rId8"/>
+      <w:headerReference w:type="default" r:id="rId9"/>
+      <w:footerReference w:type="even" r:id="rId10"/>
+      <w:footerReference w:type="default" r:id="rId11"/>
+      <w:headerReference w:type="first" r:id="rId12"/>
+      <w:footerReference w:type="first" r:id="rId13"/>
       <w:pgSz w:w="12240" w:h="15840"/>
       <w:pgMar w:top="1440" w:right="1440" w:bottom="1440" w:left="1440" w:header="720" w:footer="720" w:gutter="0"/>
       <w:cols w:space="720"/>
     </w:sectPr>
   </w:body>
 </w:document>
+</file>
+
+<file path=word/endnotes.xml><?xml version="1.0" encoding="utf-8"?>
+<w:endnotes xmlns:wpc="http://schemas.microsoft.com/office/word/2010/wordprocessingCanvas" xmlns:cx="http://schemas.microsoft.com/office/drawing/2014/chartex" xmlns:cx1="http://schemas.microsoft.com/office/drawing/2015/9/8/chartex" xmlns:cx2="http://schemas.microsoft.com/office/drawing/2015/10/21/chartex" xmlns:cx3="http://schemas.microsoft.com/office/drawing/2016/5/9/chartex" xmlns:cx4="http://schemas.microsoft.com/office/drawing/2016/5/10/chartex" xmlns:cx5="http://schemas.microsoft.com/office/drawing/2016/5/11/chartex" xmlns:cx6="http://schemas.microsoft.com/office/drawing/2016/5/12/chartex" xmlns:cx7="http://schemas.microsoft.com/office/drawing/2016/5/13/chartex" xmlns:cx8="http://schemas.microsoft.com/office/drawing/2016/5/14/chartex" xmlns:mc="http://schemas.openxmlformats.org/markup-compatibility/2006" xmlns:aink="http://schemas.microsoft.com/office/drawing/2016/ink" xmlns:am3d="http://schemas.microsoft.com/office/drawing/2017/model3d" xmlns:o="urn:schemas-microsoft-com:office:office" xmlns:r="http://schemas.openxmlformats.org/officeDocument/2006/relationships" xmlns:m="http://schemas.openxmlformats.org/officeDocument/2006/math" xmlns:v="urn:schemas-microsoft-com:vml" xmlns:wp14="http://schemas.microsoft.com/office/word/2010/wordprocessingDrawing" xmlns:wp="http://schemas.openxmlformats.org/drawingml/2006/wordprocessingDrawing" xmlns:w10="urn:schemas-microsoft-com:office:word" xmlns:w="http://schemas.openxmlformats.org/wordprocessingml/2006/main" xmlns:w14="http://schemas.microsoft.com/office/word/2010/wordml" xmlns:w15="http://schemas.microsoft.com/office/word/2012/wordml" xmlns:w16cid="http://schemas.microsoft.com/office/word/2016/wordml/cid" xmlns:w16se="http://schemas.microsoft.com/office/word/2015/wordml/symex" xmlns:wpg="http://schemas.microsoft.com/office/word/2010/wordprocessingGroup" xmlns:wpi="http://schemas.microsoft.com/office/word/2010/wordprocessingInk" xmlns:wne="http://schemas.microsoft.com/office/word/2006/wordml" xmlns:wps="http://schemas.microsoft.com/office/word/2010/wordprocessingShape" mc:Ignorable="w14 w15 w16se w16cid wp14">
+  <w:endnote w:type="separator" w:id="-1">
+    <w:p>
+      <w:pPr>
+        <w:spacing w:after="0" w:line="240" w:lineRule="auto"/>
+      </w:pPr>
+      <w:r>
+        <w:separator/>
+      </w:r>
+    </w:p>
+  </w:endnote>
+  <w:endnote w:type="continuationSeparator" w:id="0">
+    <w:p>
+      <w:pPr>
+        <w:spacing w:after="0" w:line="240" w:lineRule="auto"/>
+      </w:pPr>
+      <w:r>
+        <w:continuationSeparator/>
+      </w:r>
+    </w:p>
+  </w:endnote>
+</w:endnotes>
+</file>
+
+<file path=word/footer1.xml><?xml version="1.0" encoding="utf-8"?>
+<w:ftr xmlns:wpc="http://schemas.microsoft.com/office/word/2010/wordprocessingCanvas" xmlns:cx="http://schemas.microsoft.com/office/drawing/2014/chartex" xmlns:cx1="http://schemas.microsoft.com/office/drawing/2015/9/8/chartex" xmlns:cx2="http://schemas.microsoft.com/office/drawing/2015/10/21/chartex" xmlns:cx3="http://schemas.microsoft.com/office/drawing/2016/5/9/chartex" xmlns:cx4="http://schemas.microsoft.com/office/drawing/2016/5/10/chartex" xmlns:cx5="http://schemas.microsoft.com/office/drawing/2016/5/11/chartex" xmlns:cx6="http://schemas.microsoft.com/office/drawing/2016/5/12/chartex" xmlns:cx7="http://schemas.microsoft.com/office/drawing/2016/5/13/chartex" xmlns:cx8="http://schemas.microsoft.com/office/drawing/2016/5/14/chartex" xmlns:mc="http://schemas.openxmlformats.org/markup-compatibility/2006" xmlns:aink="http://schemas.microsoft.com/office/drawing/2016/ink" xmlns:am3d="http://schemas.microsoft.com/office/drawing/2017/model3d" xmlns:o="urn:schemas-microsoft-com:office:office" xmlns:r="http://schemas.openxmlformats.org/officeDocument/2006/relationships" xmlns:m="http://schemas.openxmlformats.org/officeDocument/2006/math" xmlns:v="urn:schemas-microsoft-com:vml" xmlns:wp14="http://schemas.microsoft.com/office/word/2010/wordprocessingDrawing" xmlns:wp="http://schemas.openxmlformats.org/drawingml/2006/wordprocessingDrawing" xmlns:w10="urn:schemas-microsoft-com:office:word" xmlns:w="http://schemas.openxmlformats.org/wordprocessingml/2006/main" xmlns:w14="http://schemas.microsoft.com/office/word/2010/wordml" xmlns:w15="http://schemas.microsoft.com/office/word/2012/wordml" xmlns:w16cid="http://schemas.microsoft.com/office/word/2016/wordml/cid" xmlns:w16se="http://schemas.microsoft.com/office/word/2015/wordml/symex" xmlns:wpg="http://schemas.microsoft.com/office/word/2010/wordprocessingGroup" xmlns:wpi="http://schemas.microsoft.com/office/word/2010/wordprocessingInk" xmlns:wne="http://schemas.microsoft.com/office/word/2006/wordml" xmlns:wps="http://schemas.microsoft.com/office/word/2010/wordprocessingShape" mc:Ignorable="w14 w15 w16se w16cid wp14">
+  <w:p>
+    <w:pPr>
+      <w:pStyle w:val="Footer"/>
+    </w:pPr>
+  </w:p>
+</w:ftr>
+</file>
+
+<file path=word/footer2.xml><?xml version="1.0" encoding="utf-8"?>
+<w:ftr xmlns:wpc="http://schemas.microsoft.com/office/word/2010/wordprocessingCanvas" xmlns:cx="http://schemas.microsoft.com/office/drawing/2014/chartex" xmlns:cx1="http://schemas.microsoft.com/office/drawing/2015/9/8/chartex" xmlns:cx2="http://schemas.microsoft.com/office/drawing/2015/10/21/chartex" xmlns:cx3="http://schemas.microsoft.com/office/drawing/2016/5/9/chartex" xmlns:cx4="http://schemas.microsoft.com/office/drawing/2016/5/10/chartex" xmlns:cx5="http://schemas.microsoft.com/office/drawing/2016/5/11/chartex" xmlns:cx6="http://schemas.microsoft.com/office/drawing/2016/5/12/chartex" xmlns:cx7="http://schemas.microsoft.com/office/drawing/2016/5/13/chartex" xmlns:cx8="http://schemas.microsoft.com/office/drawing/2016/5/14/chartex" xmlns:mc="http://schemas.openxmlformats.org/markup-compatibility/2006" xmlns:aink="http://schemas.microsoft.com/office/drawing/2016/ink" xmlns:am3d="http://schemas.microsoft.com/office/drawing/2017/model3d" xmlns:o="urn:schemas-microsoft-com:office:office" xmlns:r="http://schemas.openxmlformats.org/officeDocument/2006/relationships" xmlns:m="http://schemas.openxmlformats.org/officeDocument/2006/math" xmlns:v="urn:schemas-microsoft-com:vml" xmlns:wp14="http://schemas.microsoft.com/office/word/2010/wordprocessingDrawing" xmlns:wp="http://schemas.openxmlformats.org/drawingml/2006/wordprocessingDrawing" xmlns:w10="urn:schemas-microsoft-com:office:word" xmlns:w="http://schemas.openxmlformats.org/wordprocessingml/2006/main" xmlns:w14="http://schemas.microsoft.com/office/word/2010/wordml" xmlns:w15="http://schemas.microsoft.com/office/word/2012/wordml" xmlns:w16cid="http://schemas.microsoft.com/office/word/2016/wordml/cid" xmlns:w16se="http://schemas.microsoft.com/office/word/2015/wordml/symex" xmlns:wpg="http://schemas.microsoft.com/office/word/2010/wordprocessingGroup" xmlns:wpi="http://schemas.microsoft.com/office/word/2010/wordprocessingInk" xmlns:wne="http://schemas.microsoft.com/office/word/2006/wordml" xmlns:wps="http://schemas.microsoft.com/office/word/2010/wordprocessingShape" mc:Ignorable="w14 w15 w16se w16cid wp14">
+  <w:p>
+    <w:pPr>
+      <w:pStyle w:val="Footer"/>
+    </w:pPr>
+  </w:p>
+</w:ftr>
+</file>
+
+<file path=word/footer3.xml><?xml version="1.0" encoding="utf-8"?>
+<w:ftr xmlns:wpc="http://schemas.microsoft.com/office/word/2010/wordprocessingCanvas" xmlns:cx="http://schemas.microsoft.com/office/drawing/2014/chartex" xmlns:cx1="http://schemas.microsoft.com/office/drawing/2015/9/8/chartex" xmlns:cx2="http://schemas.microsoft.com/office/drawing/2015/10/21/chartex" xmlns:cx3="http://schemas.microsoft.com/office/drawing/2016/5/9/chartex" xmlns:cx4="http://schemas.microsoft.com/office/drawing/2016/5/10/chartex" xmlns:cx5="http://schemas.microsoft.com/office/drawing/2016/5/11/chartex" xmlns:cx6="http://schemas.microsoft.com/office/drawing/2016/5/12/chartex" xmlns:cx7="http://schemas.microsoft.com/office/drawing/2016/5/13/chartex" xmlns:cx8="http://schemas.microsoft.com/office/drawing/2016/5/14/chartex" xmlns:mc="http://schemas.openxmlformats.org/markup-compatibility/2006" xmlns:aink="http://schemas.microsoft.com/office/drawing/2016/ink" xmlns:am3d="http://schemas.microsoft.com/office/drawing/2017/model3d" xmlns:o="urn:schemas-microsoft-com:office:office" xmlns:r="http://schemas.openxmlformats.org/officeDocument/2006/relationships" xmlns:m="http://schemas.openxmlformats.org/officeDocument/2006/math" xmlns:v="urn:schemas-microsoft-com:vml" xmlns:wp14="http://schemas.microsoft.com/office/word/2010/wordprocessingDrawing" xmlns:wp="http://schemas.openxmlformats.org/drawingml/2006/wordprocessingDrawing" xmlns:w10="urn:schemas-microsoft-com:office:word" xmlns:w="http://schemas.openxmlformats.org/wordprocessingml/2006/main" xmlns:w14="http://schemas.microsoft.com/office/word/2010/wordml" xmlns:w15="http://schemas.microsoft.com/office/word/2012/wordml" xmlns:w16cid="http://schemas.microsoft.com/office/word/2016/wordml/cid" xmlns:w16se="http://schemas.microsoft.com/office/word/2015/wordml/symex" xmlns:wpg="http://schemas.microsoft.com/office/word/2010/wordprocessingGroup" xmlns:wpi="http://schemas.microsoft.com/office/word/2010/wordprocessingInk" xmlns:wne="http://schemas.microsoft.com/office/word/2006/wordml" xmlns:wps="http://schemas.microsoft.com/office/word/2010/wordprocessingShape" mc:Ignorable="w14 w15 w16se w16cid wp14">
+  <w:p>
+    <w:pPr>
+      <w:pStyle w:val="Footer"/>
+    </w:pPr>
+  </w:p>
+</w:ftr>
+</file>
+
+<file path=word/footnotes.xml><?xml version="1.0" encoding="utf-8"?>
+<w:footnotes xmlns:wpc="http://schemas.microsoft.com/office/word/2010/wordprocessingCanvas" xmlns:cx="http://schemas.microsoft.com/office/drawing/2014/chartex" xmlns:cx1="http://schemas.microsoft.com/office/drawing/2015/9/8/chartex" xmlns:cx2="http://schemas.microsoft.com/office/drawing/2015/10/21/chartex" xmlns:cx3="http://schemas.microsoft.com/office/drawing/2016/5/9/chartex" xmlns:cx4="http://schemas.microsoft.com/office/drawing/2016/5/10/chartex" xmlns:cx5="http://schemas.microsoft.com/office/drawing/2016/5/11/chartex" xmlns:cx6="http://schemas.microsoft.com/office/drawing/2016/5/12/chartex" xmlns:cx7="http://schemas.microsoft.com/office/drawing/2016/5/13/chartex" xmlns:cx8="http://schemas.microsoft.com/office/drawing/2016/5/14/chartex" xmlns:mc="http://schemas.openxmlformats.org/markup-compatibility/2006" xmlns:aink="http://schemas.microsoft.com/office/drawing/2016/ink" xmlns:am3d="http://schemas.microsoft.com/office/drawing/2017/model3d" xmlns:o="urn:schemas-microsoft-com:office:office" xmlns:r="http://schemas.openxmlformats.org/officeDocument/2006/relationships" xmlns:m="http://schemas.openxmlformats.org/officeDocument/2006/math" xmlns:v="urn:schemas-microsoft-com:vml" xmlns:wp14="http://schemas.microsoft.com/office/word/2010/wordprocessingDrawing" xmlns:wp="http://schemas.openxmlformats.org/drawingml/2006/wordprocessingDrawing" xmlns:w10="urn:schemas-microsoft-com:office:word" xmlns:w="http://schemas.openxmlformats.org/wordprocessingml/2006/main" xmlns:w14="http://schemas.microsoft.com/office/word/2010/wordml" xmlns:w15="http://schemas.microsoft.com/office/word/2012/wordml" xmlns:w16cid="http://schemas.microsoft.com/office/word/2016/wordml/cid" xmlns:w16se="http://schemas.microsoft.com/office/word/2015/wordml/symex" xmlns:wpg="http://schemas.microsoft.com/office/word/2010/wordprocessingGroup" xmlns:wpi="http://schemas.microsoft.com/office/word/2010/wordprocessingInk" xmlns:wne="http://schemas.microsoft.com/office/word/2006/wordml" xmlns:wps="http://schemas.microsoft.com/office/word/2010/wordprocessingShape" mc:Ignorable="w14 w15 w16se w16cid wp14">
+  <w:footnote w:type="separator" w:id="-1">
+    <w:p>
+      <w:pPr>
+        <w:spacing w:after="0" w:line="240" w:lineRule="auto"/>
+      </w:pPr>
+      <w:r>
+        <w:separator/>
+      </w:r>
+    </w:p>
+  </w:footnote>
+  <w:footnote w:type="continuationSeparator" w:id="0">
+    <w:p>
+      <w:pPr>
+        <w:spacing w:after="0" w:line="240" w:lineRule="auto"/>
+      </w:pPr>
+      <w:r>
+        <w:continuationSeparator/>
+      </w:r>
+    </w:p>
+  </w:footnote>
+</w:footnotes>
+</file>
+
+<file path=word/header1.xml><?xml version="1.0" encoding="utf-8"?>
+<w:hdr xmlns:wpc="http://schemas.microsoft.com/office/word/2010/wordprocessingCanvas" xmlns:cx="http://schemas.microsoft.com/office/drawing/2014/chartex" xmlns:cx1="http://schemas.microsoft.com/office/drawing/2015/9/8/chartex" xmlns:cx2="http://schemas.microsoft.com/office/drawing/2015/10/21/chartex" xmlns:cx3="http://schemas.microsoft.com/office/drawing/2016/5/9/chartex" xmlns:cx4="http://schemas.microsoft.com/office/drawing/2016/5/10/chartex" xmlns:cx5="http://schemas.microsoft.com/office/drawing/2016/5/11/chartex" xmlns:cx6="http://schemas.microsoft.com/office/drawing/2016/5/12/chartex" xmlns:cx7="http://schemas.microsoft.com/office/drawing/2016/5/13/chartex" xmlns:cx8="http://schemas.microsoft.com/office/drawing/2016/5/14/chartex" xmlns:mc="http://schemas.openxmlformats.org/markup-compatibility/2006" xmlns:aink="http://schemas.microsoft.com/office/drawing/2016/ink" xmlns:am3d="http://schemas.microsoft.com/office/drawing/2017/model3d" xmlns:o="urn:schemas-microsoft-com:office:office" xmlns:r="http://schemas.openxmlformats.org/officeDocument/2006/relationships" xmlns:m="http://schemas.openxmlformats.org/officeDocument/2006/math" xmlns:v="urn:schemas-microsoft-com:vml" xmlns:wp14="http://schemas.microsoft.com/office/word/2010/wordprocessingDrawing" xmlns:wp="http://schemas.openxmlformats.org/drawingml/2006/wordprocessingDrawing" xmlns:w10="urn:schemas-microsoft-com:office:word" xmlns:w="http://schemas.openxmlformats.org/wordprocessingml/2006/main" xmlns:w14="http://schemas.microsoft.com/office/word/2010/wordml" xmlns:w15="http://schemas.microsoft.com/office/word/2012/wordml" xmlns:w16cid="http://schemas.microsoft.com/office/word/2016/wordml/cid" xmlns:w16se="http://schemas.microsoft.com/office/word/2015/wordml/symex" xmlns:wpg="http://schemas.microsoft.com/office/word/2010/wordprocessingGroup" xmlns:wpi="http://schemas.microsoft.com/office/word/2010/wordprocessingInk" xmlns:wne="http://schemas.microsoft.com/office/word/2006/wordml" xmlns:wps="http://schemas.microsoft.com/office/word/2010/wordprocessingShape" mc:Ignorable="w14 w15 w16se w16cid wp14">
+  <w:p>
+    <w:pPr>
+      <w:pStyle w:val="Header"/>
+    </w:pPr>
+  </w:p>
+</w:hdr>
+</file>
+
+<file path=word/header2.xml><?xml version="1.0" encoding="utf-8"?>
+<w:hdr xmlns:wpc="http://schemas.microsoft.com/office/word/2010/wordprocessingCanvas" xmlns:cx="http://schemas.microsoft.com/office/drawing/2014/chartex" xmlns:cx1="http://schemas.microsoft.com/office/drawing/2015/9/8/chartex" xmlns:cx2="http://schemas.microsoft.com/office/drawing/2015/10/21/chartex" xmlns:cx3="http://schemas.microsoft.com/office/drawing/2016/5/9/chartex" xmlns:cx4="http://schemas.microsoft.com/office/drawing/2016/5/10/chartex" xmlns:cx5="http://schemas.microsoft.com/office/drawing/2016/5/11/chartex" xmlns:cx6="http://schemas.microsoft.com/office/drawing/2016/5/12/chartex" xmlns:cx7="http://schemas.microsoft.com/office/drawing/2016/5/13/chartex" xmlns:cx8="http://schemas.microsoft.com/office/drawing/2016/5/14/chartex" xmlns:mc="http://schemas.openxmlformats.org/markup-compatibility/2006" xmlns:aink="http://schemas.microsoft.com/office/drawing/2016/ink" xmlns:am3d="http://schemas.microsoft.com/office/drawing/2017/model3d" xmlns:o="urn:schemas-microsoft-com:office:office" xmlns:r="http://schemas.openxmlformats.org/officeDocument/2006/relationships" xmlns:m="http://schemas.openxmlformats.org/officeDocument/2006/math" xmlns:v="urn:schemas-microsoft-com:vml" xmlns:wp14="http://schemas.microsoft.com/office/word/2010/wordprocessingDrawing" xmlns:wp="http://schemas.openxmlformats.org/drawingml/2006/wordprocessingDrawing" xmlns:w10="urn:schemas-microsoft-com:office:word" xmlns:w="http://schemas.openxmlformats.org/wordprocessingml/2006/main" xmlns:w14="http://schemas.microsoft.com/office/word/2010/wordml" xmlns:w15="http://schemas.microsoft.com/office/word/2012/wordml" xmlns:w16cid="http://schemas.microsoft.com/office/word/2016/wordml/cid" xmlns:w16se="http://schemas.microsoft.com/office/word/2015/wordml/symex" xmlns:wpg="http://schemas.microsoft.com/office/word/2010/wordprocessingGroup" xmlns:wpi="http://schemas.microsoft.com/office/word/2010/wordprocessingInk" xmlns:wne="http://schemas.microsoft.com/office/word/2006/wordml" xmlns:wps="http://schemas.microsoft.com/office/word/2010/wordprocessingShape" mc:Ignorable="w14 w15 w16se w16cid wp14">
+  <w:p>
+    <w:pPr>
+      <w:pStyle w:val="Header"/>
+    </w:pPr>
+    <w:r>
+      <w:t xml:space="preserve">Please </w:t>
+    </w:r>
+    <w:r>
+      <w:t xml:space="preserve">note that this UML diagram was generate using UMPLE. </w:t>
+    </w:r>
+    <w:r>
+      <w:t>Since</w:t>
+    </w:r>
+    <w:r>
+      <w:t xml:space="preserve"> UMPLE does not enable getter and setter methods to be added, they were not </w:t>
+    </w:r>
+    <w:r>
+      <w:t>included.</w:t>
+    </w:r>
+    <w:bookmarkStart w:id="0" w:name="_GoBack"/>
+    <w:bookmarkEnd w:id="0"/>
+  </w:p>
+</w:hdr>
+</file>
+
+<file path=word/header3.xml><?xml version="1.0" encoding="utf-8"?>
+<w:hdr xmlns:wpc="http://schemas.microsoft.com/office/word/2010/wordprocessingCanvas" xmlns:cx="http://schemas.microsoft.com/office/drawing/2014/chartex" xmlns:cx1="http://schemas.microsoft.com/office/drawing/2015/9/8/chartex" xmlns:cx2="http://schemas.microsoft.com/office/drawing/2015/10/21/chartex" xmlns:cx3="http://schemas.microsoft.com/office/drawing/2016/5/9/chartex" xmlns:cx4="http://schemas.microsoft.com/office/drawing/2016/5/10/chartex" xmlns:cx5="http://schemas.microsoft.com/office/drawing/2016/5/11/chartex" xmlns:cx6="http://schemas.microsoft.com/office/drawing/2016/5/12/chartex" xmlns:cx7="http://schemas.microsoft.com/office/drawing/2016/5/13/chartex" xmlns:cx8="http://schemas.microsoft.com/office/drawing/2016/5/14/chartex" xmlns:mc="http://schemas.openxmlformats.org/markup-compatibility/2006" xmlns:aink="http://schemas.microsoft.com/office/drawing/2016/ink" xmlns:am3d="http://schemas.microsoft.com/office/drawing/2017/model3d" xmlns:o="urn:schemas-microsoft-com:office:office" xmlns:r="http://schemas.openxmlformats.org/officeDocument/2006/relationships" xmlns:m="http://schemas.openxmlformats.org/officeDocument/2006/math" xmlns:v="urn:schemas-microsoft-com:vml" xmlns:wp14="http://schemas.microsoft.com/office/word/2010/wordprocessingDrawing" xmlns:wp="http://schemas.openxmlformats.org/drawingml/2006/wordprocessingDrawing" xmlns:w10="urn:schemas-microsoft-com:office:word" xmlns:w="http://schemas.openxmlformats.org/wordprocessingml/2006/main" xmlns:w14="http://schemas.microsoft.com/office/word/2010/wordml" xmlns:w15="http://schemas.microsoft.com/office/word/2012/wordml" xmlns:w16cid="http://schemas.microsoft.com/office/word/2016/wordml/cid" xmlns:w16se="http://schemas.microsoft.com/office/word/2015/wordml/symex" xmlns:wpg="http://schemas.microsoft.com/office/word/2010/wordprocessingGroup" xmlns:wpi="http://schemas.microsoft.com/office/word/2010/wordprocessingInk" xmlns:wne="http://schemas.microsoft.com/office/word/2006/wordml" xmlns:wps="http://schemas.microsoft.com/office/word/2010/wordprocessingShape" mc:Ignorable="w14 w15 w16se w16cid wp14">
+  <w:p>
+    <w:pPr>
+      <w:pStyle w:val="Header"/>
+    </w:pPr>
+  </w:p>
+</w:hdr>
 </file>
 
 <file path=word/styles.xml><?xml version="1.0" encoding="utf-8"?>
@@ -901,6 +1026,58 @@
     <w:semiHidden/>
     <w:unhideWhenUsed/>
   </w:style>
+  <w:style w:type="paragraph" w:styleId="Header">
+    <w:name w:val="header"/>
+    <w:basedOn w:val="Normal"/>
+    <w:link w:val="HeaderChar"/>
+    <w:uiPriority w:val="99"/>
+    <w:unhideWhenUsed/>
+    <w:rsid w:val="00A47AB5"/>
+    <w:pPr>
+      <w:tabs>
+        <w:tab w:val="center" w:pos="4680"/>
+        <w:tab w:val="right" w:pos="9360"/>
+      </w:tabs>
+      <w:spacing w:after="0" w:line="240" w:lineRule="auto"/>
+    </w:pPr>
+  </w:style>
+  <w:style w:type="character" w:customStyle="1" w:styleId="HeaderChar">
+    <w:name w:val="Header Char"/>
+    <w:basedOn w:val="DefaultParagraphFont"/>
+    <w:link w:val="Header"/>
+    <w:uiPriority w:val="99"/>
+    <w:rsid w:val="00A47AB5"/>
+    <w:rPr>
+      <w:rFonts w:ascii="Calibri" w:eastAsia="Calibri" w:hAnsi="Calibri" w:cs="Calibri"/>
+      <w:color w:val="000000"/>
+    </w:rPr>
+  </w:style>
+  <w:style w:type="paragraph" w:styleId="Footer">
+    <w:name w:val="footer"/>
+    <w:basedOn w:val="Normal"/>
+    <w:link w:val="FooterChar"/>
+    <w:uiPriority w:val="99"/>
+    <w:unhideWhenUsed/>
+    <w:rsid w:val="00A47AB5"/>
+    <w:pPr>
+      <w:tabs>
+        <w:tab w:val="center" w:pos="4680"/>
+        <w:tab w:val="right" w:pos="9360"/>
+      </w:tabs>
+      <w:spacing w:after="0" w:line="240" w:lineRule="auto"/>
+    </w:pPr>
+  </w:style>
+  <w:style w:type="character" w:customStyle="1" w:styleId="FooterChar">
+    <w:name w:val="Footer Char"/>
+    <w:basedOn w:val="DefaultParagraphFont"/>
+    <w:link w:val="Footer"/>
+    <w:uiPriority w:val="99"/>
+    <w:rsid w:val="00A47AB5"/>
+    <w:rPr>
+      <w:rFonts w:ascii="Calibri" w:eastAsia="Calibri" w:hAnsi="Calibri" w:cs="Calibri"/>
+      <w:color w:val="000000"/>
+    </w:rPr>
+  </w:style>
 </w:styles>
 </file>
 

</xml_diff>

<commit_message>
DOCX for UML Diagram updated
</commit_message>
<xml_diff>
--- a/UMLDiagram.docx
+++ b/UMLDiagram.docx
@@ -18,7 +18,7 @@
         <w:rPr/>
         <w:drawing>
           <wp:inline distB="114300" distT="114300" distL="114300" distR="114300">
-            <wp:extent cx="5943600" cy="4305300"/>
+            <wp:extent cx="5943600" cy="4318000"/>
             <wp:effectExtent b="0" l="0" r="0" t="0"/>
             <wp:docPr id="1" name="image1.jpg"/>
             <a:graphic>
@@ -38,7 +38,7 @@
                   <pic:spPr>
                     <a:xfrm>
                       <a:off x="0" y="0"/>
-                      <a:ext cx="5943600" cy="4305300"/>
+                      <a:ext cx="5943600" cy="4318000"/>
                     </a:xfrm>
                     <a:prstGeom prst="rect"/>
                     <a:ln/>

</xml_diff>

<commit_message>
README and UML is updated
</commit_message>
<xml_diff>
--- a/UMLDiagram.docx
+++ b/UMLDiagram.docx
@@ -18,14 +18,14 @@
         <w:rPr/>
         <w:drawing>
           <wp:inline distB="114300" distT="114300" distL="114300" distR="114300">
-            <wp:extent cx="5943600" cy="4318000"/>
+            <wp:extent cx="5943600" cy="3606800"/>
             <wp:effectExtent b="0" l="0" r="0" t="0"/>
-            <wp:docPr id="1" name="image1.jpg"/>
+            <wp:docPr id="1" name="image1.png"/>
             <a:graphic>
               <a:graphicData uri="http://schemas.openxmlformats.org/drawingml/2006/picture">
                 <pic:pic>
                   <pic:nvPicPr>
-                    <pic:cNvPr id="0" name="image1.jpg"/>
+                    <pic:cNvPr id="0" name="image1.png"/>
                     <pic:cNvPicPr preferRelativeResize="0"/>
                   </pic:nvPicPr>
                   <pic:blipFill>
@@ -38,7 +38,7 @@
                   <pic:spPr>
                     <a:xfrm>
                       <a:off x="0" y="0"/>
-                      <a:ext cx="5943600" cy="4318000"/>
+                      <a:ext cx="5943600" cy="3606800"/>
                     </a:xfrm>
                     <a:prstGeom prst="rect"/>
                     <a:ln/>

</xml_diff>

<commit_message>
Added updated diagram to the docx
</commit_message>
<xml_diff>
--- a/UMLDiagram.docx
+++ b/UMLDiagram.docx
@@ -18,14 +18,14 @@
         <w:rPr/>
         <w:drawing>
           <wp:inline distB="114300" distT="114300" distL="114300" distR="114300">
-            <wp:extent cx="5943600" cy="3606800"/>
+            <wp:extent cx="6704922" cy="3709988"/>
             <wp:effectExtent b="0" l="0" r="0" t="0"/>
-            <wp:docPr id="1" name="image1.png"/>
+            <wp:docPr id="1" name="image1.jpg"/>
             <a:graphic>
               <a:graphicData uri="http://schemas.openxmlformats.org/drawingml/2006/picture">
                 <pic:pic>
                   <pic:nvPicPr>
-                    <pic:cNvPr id="0" name="image1.png"/>
+                    <pic:cNvPr id="0" name="image1.jpg"/>
                     <pic:cNvPicPr preferRelativeResize="0"/>
                   </pic:nvPicPr>
                   <pic:blipFill>
@@ -38,7 +38,7 @@
                   <pic:spPr>
                     <a:xfrm>
                       <a:off x="0" y="0"/>
-                      <a:ext cx="5943600" cy="3606800"/>
+                      <a:ext cx="6704922" cy="3709988"/>
                     </a:xfrm>
                     <a:prstGeom prst="rect"/>
                     <a:ln/>

</xml_diff>